<commit_message>
Rendu projet Appli distrib
</commit_message>
<xml_diff>
--- a/README projet appli distribuée STER DELORME.docx
+++ b/README projet appli distribuée STER DELORME.docx
@@ -20,6 +20,21 @@
     <w:p>
       <w:pPr>
         <w:rPr>
+          <w:sz w:val="44"/>
+          <w:szCs w:val="44"/>
+        </w:rPr>
+      </w:pPr>
+      <w:r>
+        <w:rPr>
+          <w:sz w:val="44"/>
+          <w:szCs w:val="44"/>
+        </w:rPr>
+        <w:t>https://github.com/AlexisSter/appliDistribLab.git</w:t>
+      </w:r>
+    </w:p>
+    <w:p>
+      <w:pPr>
+        <w:rPr>
           <w:sz w:val="32"/>
           <w:szCs w:val="32"/>
           <w:u w:val="single"/>
@@ -54,11 +69,11 @@
       <w:r>
         <w:t xml:space="preserve"> la </w:t>
       </w:r>
-      <w:proofErr w:type="spellStart"/>
-      <w:r>
-        <w:t>methode</w:t>
-      </w:r>
-      <w:proofErr w:type="spellEnd"/>
+      <w:r>
+        <w:t>méthode</w:t>
+      </w:r>
+      <w:bookmarkStart w:id="0" w:name="_GoBack"/>
+      <w:bookmarkEnd w:id="0"/>
       <w:r>
         <w:t xml:space="preserve"> update prend du code </w:t>
       </w:r>
@@ -257,8 +272,9 @@
           <w:szCs w:val="18"/>
           <w:shd w:val="clear" w:color="auto" w:fill="FFFFFF"/>
         </w:rPr>
-        <w:t xml:space="preserve"> </w:t>
-      </w:r>
+        <w:t xml:space="preserve"> localhost:8080/</w:t>
+      </w:r>
+      <w:proofErr w:type="spellStart"/>
       <w:r>
         <w:rPr>
           <w:rFonts w:ascii="Helvetica" w:hAnsi="Helvetica" w:cs="Helvetica"/>
@@ -267,9 +283,9 @@
           <w:szCs w:val="18"/>
           <w:shd w:val="clear" w:color="auto" w:fill="FFFFFF"/>
         </w:rPr>
-        <w:t>localhost:8080/</w:t>
-      </w:r>
-      <w:proofErr w:type="spellStart"/>
+        <w:t>employee</w:t>
+      </w:r>
+      <w:proofErr w:type="spellEnd"/>
       <w:r>
         <w:rPr>
           <w:rFonts w:ascii="Helvetica" w:hAnsi="Helvetica" w:cs="Helvetica"/>
@@ -278,9 +294,9 @@
           <w:szCs w:val="18"/>
           <w:shd w:val="clear" w:color="auto" w:fill="FFFFFF"/>
         </w:rPr>
-        <w:t>employee</w:t>
-      </w:r>
-      <w:proofErr w:type="spellEnd"/>
+        <w:t>/</w:t>
+      </w:r>
+      <w:proofErr w:type="spellStart"/>
       <w:r>
         <w:rPr>
           <w:rFonts w:ascii="Helvetica" w:hAnsi="Helvetica" w:cs="Helvetica"/>
@@ -289,9 +305,9 @@
           <w:szCs w:val="18"/>
           <w:shd w:val="clear" w:color="auto" w:fill="FFFFFF"/>
         </w:rPr>
-        <w:t>/</w:t>
-      </w:r>
-      <w:proofErr w:type="spellStart"/>
+        <w:t>name</w:t>
+      </w:r>
+      <w:proofErr w:type="spellEnd"/>
       <w:r>
         <w:rPr>
           <w:rFonts w:ascii="Helvetica" w:hAnsi="Helvetica" w:cs="Helvetica"/>
@@ -300,21 +316,8 @@
           <w:szCs w:val="18"/>
           <w:shd w:val="clear" w:color="auto" w:fill="FFFFFF"/>
         </w:rPr>
-        <w:t>name</w:t>
-      </w:r>
-      <w:proofErr w:type="spellEnd"/>
-      <w:r>
-        <w:rPr>
-          <w:rFonts w:ascii="Helvetica" w:hAnsi="Helvetica" w:cs="Helvetica"/>
-          <w:color w:val="505050"/>
-          <w:sz w:val="18"/>
-          <w:szCs w:val="18"/>
-          <w:shd w:val="clear" w:color="auto" w:fill="FFFFFF"/>
-        </w:rPr>
         <w:t>/Steven</w:t>
       </w:r>
-      <w:bookmarkStart w:id="0" w:name="_GoBack"/>
-      <w:bookmarkEnd w:id="0"/>
     </w:p>
     <w:p>
       <w:pPr>
@@ -415,11 +418,9 @@
       <w:r>
         <w:t xml:space="preserve"> a été </w:t>
       </w:r>
-      <w:proofErr w:type="gramStart"/>
-      <w:r>
-        <w:t>rajouté</w:t>
-      </w:r>
-      <w:proofErr w:type="gramEnd"/>
+      <w:r>
+        <w:t>rajoutée</w:t>
+      </w:r>
       <w:r>
         <w:t xml:space="preserve"> à</w:t>
       </w:r>
@@ -436,27 +437,21 @@
       <w:r>
         <w:t xml:space="preserve">Un bug peux survenir avec la table </w:t>
       </w:r>
-      <w:proofErr w:type="spellStart"/>
-      <w:r>
-        <w:t>region</w:t>
-      </w:r>
-      <w:proofErr w:type="spellEnd"/>
+      <w:r>
+        <w:t>région</w:t>
+      </w:r>
       <w:r>
         <w:t xml:space="preserve"> du faite que les </w:t>
       </w:r>
-      <w:proofErr w:type="spellStart"/>
-      <w:r>
-        <w:t>regions</w:t>
-      </w:r>
-      <w:proofErr w:type="spellEnd"/>
-      <w:r>
-        <w:t xml:space="preserve"> sont insérer avec des \r à la fin et je les </w:t>
-      </w:r>
-      <w:proofErr w:type="gramStart"/>
-      <w:r>
-        <w:t>aient</w:t>
-      </w:r>
-      <w:proofErr w:type="gramEnd"/>
+      <w:r>
+        <w:t>régions</w:t>
+      </w:r>
+      <w:r>
+        <w:t xml:space="preserve"> sont insérer avec</w:t>
+      </w:r>
+      <w:r>
+        <w:t xml:space="preserve"> des \r à la fin et je les ai</w:t>
+      </w:r>
       <w:r>
         <w:t xml:space="preserve"> supprimés</w:t>
       </w:r>

</xml_diff>